<commit_message>
Inicializacion de la respuesta
</commit_message>
<xml_diff>
--- a/Propuesta de solucion.docx
+++ b/Propuesta de solucion.docx
@@ -2,7 +2,66 @@
 <file path=word/document.xml><?xml version="1.0" encoding="utf-8"?>
 <w:document xmlns:wpc="http://schemas.microsoft.com/office/word/2010/wordprocessingCanvas" xmlns:cx="http://schemas.microsoft.com/office/drawing/2014/chartex" xmlns:cx1="http://schemas.microsoft.com/office/drawing/2015/9/8/chartex" xmlns:cx2="http://schemas.microsoft.com/office/drawing/2015/10/21/chartex" xmlns:cx3="http://schemas.microsoft.com/office/drawing/2016/5/9/chartex" xmlns:cx4="http://schemas.microsoft.com/office/drawing/2016/5/10/chartex" xmlns:cx5="http://schemas.microsoft.com/office/drawing/2016/5/11/chartex" xmlns:cx6="http://schemas.microsoft.com/office/drawing/2016/5/12/chartex" xmlns:cx7="http://schemas.microsoft.com/office/drawing/2016/5/13/chartex" xmlns:cx8="http://schemas.microsoft.com/office/drawing/2016/5/14/chartex" xmlns:mc="http://schemas.openxmlformats.org/markup-compatibility/2006" xmlns:aink="http://schemas.microsoft.com/office/drawing/2016/ink" xmlns:am3d="http://schemas.microsoft.com/office/drawing/2017/model3d" xmlns:o="urn:schemas-microsoft-com:office:office" xmlns:r="http://schemas.openxmlformats.org/officeDocument/2006/relationships" xmlns:m="http://schemas.openxmlformats.org/officeDocument/2006/math" xmlns:v="urn:schemas-microsoft-com:vml" xmlns:wp14="http://schemas.microsoft.com/office/word/2010/wordprocessingDrawing" xmlns:wp="http://schemas.openxmlformats.org/drawingml/2006/wordprocessingDrawing" xmlns:w10="urn:schemas-microsoft-com:office:word" xmlns:w="http://schemas.openxmlformats.org/wordprocessingml/2006/main" xmlns:w14="http://schemas.microsoft.com/office/word/2010/wordml" xmlns:w15="http://schemas.microsoft.com/office/word/2012/wordml" xmlns:w16cex="http://schemas.microsoft.com/office/word/2018/wordml/cex" xmlns:w16cid="http://schemas.microsoft.com/office/word/2016/wordml/cid" xmlns:w16="http://schemas.microsoft.com/office/word/2018/wordml" xmlns:w16se="http://schemas.microsoft.com/office/word/2015/wordml/symex" xmlns:wpg="http://schemas.microsoft.com/office/word/2010/wordprocessingGroup" xmlns:wpi="http://schemas.microsoft.com/office/word/2010/wordprocessingInk" xmlns:wne="http://schemas.microsoft.com/office/word/2006/wordml" xmlns:wps="http://schemas.microsoft.com/office/word/2010/wordprocessingShape" mc:Ignorable="w14 w15 w16se w16cid w16 w16cex wp14">
   <w:body>
-    <w:p/>
+    <w:p>
+      <w:pPr>
+        <w:jc w:val="both"/>
+        <w:rPr>
+          <w:rFonts w:ascii="Arial" w:hAnsi="Arial" w:cs="Arial"/>
+          <w:sz w:val="24"/>
+          <w:szCs w:val="24"/>
+          <w:lang w:val="es-MX"/>
+        </w:rPr>
+      </w:pPr>
+      <w:r>
+        <w:rPr>
+          <w:rFonts w:ascii="Arial" w:hAnsi="Arial" w:cs="Arial"/>
+          <w:sz w:val="24"/>
+          <w:szCs w:val="24"/>
+          <w:lang w:val="es-MX"/>
+        </w:rPr>
+        <w:t>Jose David Ortiz Miranda C.C 1007241067</w:t>
+      </w:r>
+    </w:p>
+    <w:p>
+      <w:pPr>
+        <w:jc w:val="both"/>
+        <w:rPr>
+          <w:rFonts w:ascii="Arial" w:hAnsi="Arial" w:cs="Arial"/>
+          <w:sz w:val="24"/>
+          <w:szCs w:val="24"/>
+          <w:lang w:val="es-MX"/>
+        </w:rPr>
+      </w:pPr>
+      <w:r>
+        <w:rPr>
+          <w:rFonts w:ascii="Arial" w:hAnsi="Arial" w:cs="Arial"/>
+          <w:sz w:val="24"/>
+          <w:szCs w:val="24"/>
+          <w:lang w:val="es-MX"/>
+        </w:rPr>
+        <w:t>Como se propone</w:t>
+      </w:r>
+      <w:r>
+        <w:rPr>
+          <w:rFonts w:ascii="Arial" w:hAnsi="Arial" w:cs="Arial"/>
+          <w:sz w:val="24"/>
+          <w:szCs w:val="24"/>
+          <w:lang w:val="es-MX"/>
+        </w:rPr>
+        <w:t xml:space="preserve"> un problema de física entonces se debe conocer las ecuaciones que rigen este movimiento.</w:t>
+      </w:r>
+    </w:p>
+    <w:p>
+      <w:pPr>
+        <w:jc w:val="both"/>
+        <w:rPr>
+          <w:rFonts w:ascii="Arial" w:hAnsi="Arial" w:cs="Arial"/>
+          <w:sz w:val="24"/>
+          <w:szCs w:val="24"/>
+          <w:lang w:val="es-MX"/>
+        </w:rPr>
+      </w:pPr>
+    </w:p>
     <w:sectPr>
       <w:pgSz w:w="12240" w:h="15840"/>
       <w:pgMar w:top="1417" w:right="1701" w:bottom="1417" w:left="1701" w:header="708" w:footer="708" w:gutter="0"/>

</xml_diff>

<commit_message>
Se agrega una imagen de trayectoria
</commit_message>
<xml_diff>
--- a/Propuesta de solucion.docx
+++ b/Propuesta de solucion.docx
@@ -48,8 +48,351 @@
           <w:szCs w:val="24"/>
           <w:lang w:val="es-MX"/>
         </w:rPr>
-        <w:t xml:space="preserve"> un problema de física entonces se debe conocer las ecuaciones que rigen este movimiento.</w:t>
+        <w:t xml:space="preserve"> un problema de física entonces se debe conocer las ecuaciones que rigen este movimiento</w:t>
       </w:r>
+      <w:r>
+        <w:rPr>
+          <w:rFonts w:ascii="Arial" w:hAnsi="Arial" w:cs="Arial"/>
+          <w:sz w:val="24"/>
+          <w:szCs w:val="24"/>
+          <w:lang w:val="es-MX"/>
+        </w:rPr>
+        <w:t>, estas son las que se muestran:</w:t>
+      </w:r>
+    </w:p>
+    <w:p>
+      <w:pPr>
+        <w:jc w:val="both"/>
+        <w:rPr>
+          <w:rFonts w:ascii="Arial" w:eastAsiaTheme="minorEastAsia" w:hAnsi="Arial" w:cs="Arial"/>
+          <w:sz w:val="28"/>
+          <w:szCs w:val="28"/>
+          <w:lang w:val="es-MX"/>
+        </w:rPr>
+      </w:pPr>
+      <m:oMathPara>
+        <m:oMath>
+          <m:sSub>
+            <m:sSubPr>
+              <m:ctrlPr>
+                <w:rPr>
+                  <w:rFonts w:ascii="Cambria Math" w:hAnsi="Cambria Math" w:cs="Arial"/>
+                  <w:i/>
+                  <w:sz w:val="28"/>
+                  <w:szCs w:val="28"/>
+                  <w:lang w:val="es-MX"/>
+                </w:rPr>
+              </m:ctrlPr>
+            </m:sSubPr>
+            <m:e>
+              <m:r>
+                <w:rPr>
+                  <w:rFonts w:ascii="Cambria Math" w:hAnsi="Cambria Math" w:cs="Arial"/>
+                  <w:sz w:val="28"/>
+                  <w:szCs w:val="28"/>
+                  <w:lang w:val="es-MX"/>
+                </w:rPr>
+                <m:t>v</m:t>
+              </m:r>
+            </m:e>
+            <m:sub>
+              <m:r>
+                <w:rPr>
+                  <w:rFonts w:ascii="Cambria Math" w:hAnsi="Cambria Math" w:cs="Arial"/>
+                  <w:sz w:val="28"/>
+                  <w:szCs w:val="28"/>
+                  <w:lang w:val="es-MX"/>
+                </w:rPr>
+                <m:t>x</m:t>
+              </m:r>
+            </m:sub>
+          </m:sSub>
+          <m:r>
+            <w:rPr>
+              <w:rFonts w:ascii="Cambria Math" w:hAnsi="Cambria Math" w:cs="Arial"/>
+              <w:sz w:val="28"/>
+              <w:szCs w:val="28"/>
+              <w:lang w:val="es-MX"/>
+            </w:rPr>
+            <m:t>=</m:t>
+          </m:r>
+          <m:sSub>
+            <m:sSubPr>
+              <m:ctrlPr>
+                <w:rPr>
+                  <w:rFonts w:ascii="Cambria Math" w:hAnsi="Cambria Math" w:cs="Arial"/>
+                  <w:i/>
+                  <w:sz w:val="28"/>
+                  <w:szCs w:val="28"/>
+                  <w:lang w:val="es-MX"/>
+                </w:rPr>
+              </m:ctrlPr>
+            </m:sSubPr>
+            <m:e>
+              <m:r>
+                <w:rPr>
+                  <w:rFonts w:ascii="Cambria Math" w:hAnsi="Cambria Math" w:cs="Arial"/>
+                  <w:sz w:val="28"/>
+                  <w:szCs w:val="28"/>
+                  <w:lang w:val="es-MX"/>
+                </w:rPr>
+                <m:t>v</m:t>
+              </m:r>
+            </m:e>
+            <m:sub>
+              <m:r>
+                <w:rPr>
+                  <w:rFonts w:ascii="Cambria Math" w:hAnsi="Cambria Math" w:cs="Arial"/>
+                  <w:sz w:val="28"/>
+                  <w:szCs w:val="28"/>
+                  <w:lang w:val="es-MX"/>
+                </w:rPr>
+                <m:t>0</m:t>
+              </m:r>
+            </m:sub>
+          </m:sSub>
+          <m:r>
+            <w:rPr>
+              <w:rFonts w:ascii="Cambria Math" w:hAnsi="Cambria Math" w:cs="Arial"/>
+              <w:sz w:val="28"/>
+              <w:szCs w:val="28"/>
+              <w:lang w:val="es-MX"/>
+            </w:rPr>
+            <m:t>cosα</m:t>
+          </m:r>
+        </m:oMath>
+      </m:oMathPara>
+    </w:p>
+    <w:p>
+      <w:pPr>
+        <w:jc w:val="both"/>
+        <w:rPr>
+          <w:rFonts w:ascii="Arial" w:eastAsiaTheme="minorEastAsia" w:hAnsi="Arial" w:cs="Arial"/>
+          <w:sz w:val="24"/>
+          <w:szCs w:val="24"/>
+          <w:lang w:val="es-MX"/>
+        </w:rPr>
+      </w:pPr>
+      <m:oMathPara>
+        <m:oMath>
+          <m:sSub>
+            <m:sSubPr>
+              <m:ctrlPr>
+                <w:rPr>
+                  <w:rFonts w:ascii="Cambria Math" w:eastAsiaTheme="minorEastAsia" w:hAnsi="Cambria Math" w:cs="Arial"/>
+                  <w:i/>
+                  <w:sz w:val="24"/>
+                  <w:szCs w:val="24"/>
+                  <w:lang w:val="es-MX"/>
+                </w:rPr>
+              </m:ctrlPr>
+            </m:sSubPr>
+            <m:e>
+              <m:r>
+                <w:rPr>
+                  <w:rFonts w:ascii="Cambria Math" w:eastAsiaTheme="minorEastAsia" w:hAnsi="Cambria Math" w:cs="Arial"/>
+                  <w:sz w:val="24"/>
+                  <w:szCs w:val="24"/>
+                  <w:lang w:val="es-MX"/>
+                </w:rPr>
+                <m:t>v</m:t>
+              </m:r>
+            </m:e>
+            <m:sub>
+              <m:r>
+                <w:rPr>
+                  <w:rFonts w:ascii="Cambria Math" w:eastAsiaTheme="minorEastAsia" w:hAnsi="Cambria Math" w:cs="Arial"/>
+                  <w:sz w:val="24"/>
+                  <w:szCs w:val="24"/>
+                  <w:lang w:val="es-MX"/>
+                </w:rPr>
+                <m:t>y</m:t>
+              </m:r>
+            </m:sub>
+          </m:sSub>
+          <m:r>
+            <w:rPr>
+              <w:rFonts w:ascii="Cambria Math" w:eastAsiaTheme="minorEastAsia" w:hAnsi="Cambria Math" w:cs="Arial"/>
+              <w:sz w:val="24"/>
+              <w:szCs w:val="24"/>
+              <w:lang w:val="es-MX"/>
+            </w:rPr>
+            <m:t>=</m:t>
+          </m:r>
+          <m:sSub>
+            <m:sSubPr>
+              <m:ctrlPr>
+                <w:rPr>
+                  <w:rFonts w:ascii="Cambria Math" w:eastAsiaTheme="minorEastAsia" w:hAnsi="Cambria Math" w:cs="Arial"/>
+                  <w:i/>
+                  <w:sz w:val="24"/>
+                  <w:szCs w:val="24"/>
+                  <w:lang w:val="es-MX"/>
+                </w:rPr>
+              </m:ctrlPr>
+            </m:sSubPr>
+            <m:e>
+              <m:r>
+                <w:rPr>
+                  <w:rFonts w:ascii="Cambria Math" w:eastAsiaTheme="minorEastAsia" w:hAnsi="Cambria Math" w:cs="Arial"/>
+                  <w:sz w:val="24"/>
+                  <w:szCs w:val="24"/>
+                  <w:lang w:val="es-MX"/>
+                </w:rPr>
+                <m:t>v</m:t>
+              </m:r>
+            </m:e>
+            <m:sub>
+              <m:r>
+                <w:rPr>
+                  <w:rFonts w:ascii="Cambria Math" w:eastAsiaTheme="minorEastAsia" w:hAnsi="Cambria Math" w:cs="Arial"/>
+                  <w:sz w:val="24"/>
+                  <w:szCs w:val="24"/>
+                  <w:lang w:val="es-MX"/>
+                </w:rPr>
+                <m:t>0</m:t>
+              </m:r>
+            </m:sub>
+          </m:sSub>
+          <m:r>
+            <w:rPr>
+              <w:rFonts w:ascii="Cambria Math" w:eastAsiaTheme="minorEastAsia" w:hAnsi="Cambria Math" w:cs="Arial"/>
+              <w:sz w:val="24"/>
+              <w:szCs w:val="24"/>
+              <w:lang w:val="es-MX"/>
+            </w:rPr>
+            <m:t>sinα</m:t>
+          </m:r>
+        </m:oMath>
+      </m:oMathPara>
+    </w:p>
+    <w:p>
+      <w:pPr>
+        <w:jc w:val="both"/>
+        <w:rPr>
+          <w:rFonts w:ascii="Arial" w:eastAsiaTheme="minorEastAsia" w:hAnsi="Arial" w:cs="Arial"/>
+          <w:sz w:val="24"/>
+          <w:szCs w:val="24"/>
+          <w:lang w:val="es-MX"/>
+        </w:rPr>
+      </w:pPr>
+      <w:r>
+        <w:rPr>
+          <w:rFonts w:ascii="Arial" w:eastAsiaTheme="minorEastAsia" w:hAnsi="Arial" w:cs="Arial"/>
+          <w:sz w:val="24"/>
+          <w:szCs w:val="24"/>
+          <w:lang w:val="es-MX"/>
+        </w:rPr>
+        <w:t>Esto da una trayectoria:</w:t>
+      </w:r>
+    </w:p>
+    <w:p>
+      <w:pPr>
+        <w:jc w:val="center"/>
+        <w:rPr>
+          <w:rFonts w:ascii="Arial" w:eastAsiaTheme="minorEastAsia" w:hAnsi="Arial" w:cs="Arial"/>
+          <w:sz w:val="24"/>
+          <w:szCs w:val="24"/>
+          <w:lang w:val="es-MX"/>
+        </w:rPr>
+      </w:pPr>
+      <w:r>
+        <w:rPr>
+          <w:noProof/>
+        </w:rPr>
+        <w:drawing>
+          <wp:inline distT="0" distB="0" distL="0" distR="0" wp14:anchorId="65E889A1" wp14:editId="6E4C8161">
+            <wp:extent cx="3905250" cy="2733675"/>
+            <wp:effectExtent l="0" t="0" r="0" b="9525"/>
+            <wp:docPr id="3" name="Imagen 2"/>
+            <wp:cNvGraphicFramePr>
+              <a:graphicFrameLocks xmlns:a="http://schemas.openxmlformats.org/drawingml/2006/main" noChangeAspect="1"/>
+            </wp:cNvGraphicFramePr>
+            <a:graphic xmlns:a="http://schemas.openxmlformats.org/drawingml/2006/main">
+              <a:graphicData uri="http://schemas.openxmlformats.org/drawingml/2006/picture">
+                <pic:pic xmlns:pic="http://schemas.openxmlformats.org/drawingml/2006/picture">
+                  <pic:nvPicPr>
+                    <pic:cNvPr id="0" name="Picture 2"/>
+                    <pic:cNvPicPr>
+                      <a:picLocks noChangeAspect="1" noChangeArrowheads="1"/>
+                    </pic:cNvPicPr>
+                  </pic:nvPicPr>
+                  <pic:blipFill>
+                    <a:blip r:embed="rId4" cstate="print">
+                      <a:extLst>
+                        <a:ext uri="{28A0092B-C50C-407E-A947-70E740481C1C}">
+                          <a14:useLocalDpi xmlns:a14="http://schemas.microsoft.com/office/drawing/2010/main" val="0"/>
+                        </a:ext>
+                      </a:extLst>
+                    </a:blip>
+                    <a:srcRect/>
+                    <a:stretch>
+                      <a:fillRect/>
+                    </a:stretch>
+                  </pic:blipFill>
+                  <pic:spPr bwMode="auto">
+                    <a:xfrm>
+                      <a:off x="0" y="0"/>
+                      <a:ext cx="3909809" cy="2736866"/>
+                    </a:xfrm>
+                    <a:prstGeom prst="rect">
+                      <a:avLst/>
+                    </a:prstGeom>
+                    <a:noFill/>
+                    <a:ln>
+                      <a:noFill/>
+                    </a:ln>
+                  </pic:spPr>
+                </pic:pic>
+              </a:graphicData>
+            </a:graphic>
+          </wp:inline>
+        </w:drawing>
+      </w:r>
+    </w:p>
+    <w:p>
+      <w:pPr>
+        <w:jc w:val="both"/>
+        <w:rPr>
+          <w:rFonts w:ascii="Arial" w:eastAsiaTheme="minorEastAsia" w:hAnsi="Arial" w:cs="Arial"/>
+          <w:sz w:val="24"/>
+          <w:szCs w:val="24"/>
+          <w:lang w:val="es-MX"/>
+        </w:rPr>
+      </w:pPr>
+    </w:p>
+    <w:p>
+      <w:pPr>
+        <w:jc w:val="both"/>
+        <w:rPr>
+          <w:rFonts w:ascii="Arial" w:eastAsiaTheme="minorEastAsia" w:hAnsi="Arial" w:cs="Arial"/>
+          <w:sz w:val="24"/>
+          <w:szCs w:val="24"/>
+          <w:lang w:val="es-MX"/>
+        </w:rPr>
+      </w:pPr>
+    </w:p>
+    <w:p>
+      <w:pPr>
+        <w:jc w:val="both"/>
+        <w:rPr>
+          <w:rFonts w:ascii="Arial" w:hAnsi="Arial" w:cs="Arial"/>
+          <w:sz w:val="24"/>
+          <w:szCs w:val="24"/>
+          <w:lang w:val="es-MX"/>
+        </w:rPr>
+      </w:pPr>
+    </w:p>
+    <w:p>
+      <w:pPr>
+        <w:jc w:val="both"/>
+        <w:rPr>
+          <w:rFonts w:ascii="Arial" w:hAnsi="Arial" w:cs="Arial"/>
+          <w:sz w:val="24"/>
+          <w:szCs w:val="24"/>
+          <w:lang w:val="es-MX"/>
+        </w:rPr>
+      </w:pPr>
     </w:p>
     <w:p>
       <w:pPr>
@@ -498,6 +841,16 @@
     <w:semiHidden/>
     <w:unhideWhenUsed/>
   </w:style>
+  <w:style w:type="character" w:styleId="Textodelmarcadordeposicin">
+    <w:name w:val="Placeholder Text"/>
+    <w:basedOn w:val="Fuentedeprrafopredeter"/>
+    <w:uiPriority w:val="99"/>
+    <w:semiHidden/>
+    <w:rsid w:val="00652CE4"/>
+    <w:rPr>
+      <w:color w:val="808080"/>
+    </w:rPr>
+  </w:style>
 </w:styles>
 </file>
 

</xml_diff>